<commit_message>
Added all KBs in PDF category.
</commit_message>
<xml_diff>
--- a/KB-PDF-category/How to Import Multiple PDF Pages to One in Csharp and VB.NET in .NET PDF.docx
+++ b/KB-PDF-category/How to Import Multiple PDF Pages to One in Csharp and VB.NET in .NET PDF.docx
@@ -3,86 +3,54 @@
 <w:document xmlns:wpc="http://schemas.microsoft.com/office/word/2010/wordprocessingCanvas" xmlns:cx="http://schemas.microsoft.com/office/drawing/2014/chartex" xmlns:cx1="http://schemas.microsoft.com/office/drawing/2015/9/8/chartex" xmlns:cx2="http://schemas.microsoft.com/office/drawing/2015/10/21/chartex" xmlns:cx3="http://schemas.microsoft.com/office/drawing/2016/5/9/chartex" xmlns:cx4="http://schemas.microsoft.com/office/drawing/2016/5/10/chartex" xmlns:cx5="http://schemas.microsoft.com/office/drawing/2016/5/11/chartex" xmlns:cx6="http://schemas.microsoft.com/office/drawing/2016/5/12/chartex" xmlns:cx7="http://schemas.microsoft.com/office/drawing/2016/5/13/chartex" xmlns:cx8="http://schemas.microsoft.com/office/drawing/2016/5/14/chartex" xmlns:mc="http://schemas.openxmlformats.org/markup-compatibility/2006" xmlns:aink="http://schemas.microsoft.com/office/drawing/2016/ink" xmlns:am3d="http://schemas.microsoft.com/office/drawing/2017/model3d" xmlns:o="urn:schemas-microsoft-com:office:office" xmlns:oel="http://schemas.microsoft.com/office/2019/extlst" xmlns:r="http://schemas.openxmlformats.org/officeDocument/2006/relationships" xmlns:m="http://schemas.openxmlformats.org/officeDocument/2006/math" xmlns:v="urn:schemas-microsoft-com:vml" xmlns:wp14="http://schemas.microsoft.com/office/word/2010/wordprocessingDrawing" xmlns:wp="http://schemas.openxmlformats.org/drawingml/2006/wordprocessingDrawing" xmlns:w10="urn:schemas-microsoft-com:office:word" xmlns:w="http://schemas.openxmlformats.org/wordprocessingml/2006/main" xmlns:w14="http://schemas.microsoft.com/office/word/2010/wordml" xmlns:w15="http://schemas.microsoft.com/office/word/2012/wordml" xmlns:w16cex="http://schemas.microsoft.com/office/word/2018/wordml/cex" xmlns:w16cid="http://schemas.microsoft.com/office/word/2016/wordml/cid" xmlns:w16="http://schemas.microsoft.com/office/word/2018/wordml" xmlns:w16du="http://schemas.microsoft.com/office/word/2023/wordml/word16du" xmlns:w16sdtdh="http://schemas.microsoft.com/office/word/2020/wordml/sdtdatahash" xmlns:w16sdtfl="http://schemas.microsoft.com/office/word/2024/wordml/sdtformatlock" xmlns:w16se="http://schemas.microsoft.com/office/word/2015/wordml/symex" xmlns:wpg="http://schemas.microsoft.com/office/word/2010/wordprocessingGroup" xmlns:wpi="http://schemas.microsoft.com/office/word/2010/wordprocessingInk" xmlns:wne="http://schemas.microsoft.com/office/word/2006/wordml" xmlns:wps="http://schemas.microsoft.com/office/word/2010/wordprocessingShape" mc:Ignorable="w14 w15 w16se w16cid w16 w16cex w16sdtdh w16sdtfl w16du wp14">
   <w:body>
     <w:p>
-      <w:pPr>
+      <w:r>
         <w:rPr>
           <w:b/>
           <w:bCs/>
         </w:rPr>
-      </w:pPr>
-      <w:r>
-        <w:rPr>
-          <w:b/>
-          <w:bCs/>
-        </w:rPr>
-        <w:t>Import and Combine Multiple PDF Pages into a Single Document</w:t>
-      </w:r>
-    </w:p>
-    <w:p>
+        <w:t>How to Import Multiple PDF Pages to One in C# and VB.NET in .NET PDF?</w:t>
+      </w:r>
       <w:r>
         <w:br/>
       </w:r>
       <w:r>
-        <w:t xml:space="preserve">The Syncfusion Essential </w:t>
-      </w:r>
-      <w:hyperlink r:id="rId4" w:history="1">
+        <w:t>The Syncfusion Essential</w:t>
+      </w:r>
+      <w:hyperlink r:id="rId4" w:tgtFrame="_blank" w:tooltip="https://www.syncfusion.com/document-processing/pdf-framework/net/pdf-library" w:history="1">
         <w:r>
           <w:rPr>
             <w:rStyle w:val="Hyperlink"/>
+            <w:b/>
+            <w:bCs/>
           </w:rPr>
-          <w:t>.NET PDF lib</w:t>
-        </w:r>
-        <w:r>
-          <w:rPr>
-            <w:rStyle w:val="Hyperlink"/>
-          </w:rPr>
-          <w:t>r</w:t>
-        </w:r>
-        <w:r>
-          <w:rPr>
-            <w:rStyle w:val="Hyperlink"/>
-          </w:rPr>
-          <w:t>ary</w:t>
+          <w:t> .Net pdf library</w:t>
         </w:r>
       </w:hyperlink>
       <w:r>
-        <w:t xml:space="preserve"> is </w:t>
+        <w:t xml:space="preserve"> is a feature-rich and high that is used to create, read, and edit PDF </w:t>
       </w:r>
       <w:proofErr w:type="spellStart"/>
       <w:r>
-        <w:t>is</w:t>
+        <w:t>documentsprogrammatically</w:t>
       </w:r>
       <w:proofErr w:type="spellEnd"/>
       <w:r>
-        <w:t xml:space="preserve"> a powerful tool for creating, reading, and editing PDF documents programmatically, without relying on Adobe products. It enables you to import, merge, split, and secure PDFs easily. In this guide, we will show you how to import pages from multiple PDF documents and combine them into one using C# and VB.NET.</w:t>
-      </w:r>
-    </w:p>
-    <w:p>
-      <w:pPr>
-        <w:rPr>
-          <w:b/>
-          <w:bCs/>
-        </w:rPr>
-      </w:pPr>
-      <w:r>
-        <w:rPr>
-          <w:b/>
-          <w:bCs/>
-        </w:rPr>
-        <w:t>Steps to Import and Combine PDF Pages</w:t>
-      </w:r>
-      <w:r>
-        <w:rPr>
-          <w:b/>
-          <w:bCs/>
-        </w:rPr>
-        <w:t xml:space="preserve"> </w:t>
-      </w:r>
-      <w:r>
-        <w:rPr>
-          <w:b/>
-          <w:bCs/>
-        </w:rPr>
-        <w:t>Programmatically</w:t>
+        <w:t xml:space="preserve"> without Adobe dependencies. This library also offers functionality to merge, split, stamp, forms, compress, </w:t>
+      </w:r>
+      <w:proofErr w:type="spellStart"/>
+      <w:proofErr w:type="gramStart"/>
+      <w:r>
+        <w:t>andsecure</w:t>
+      </w:r>
+      <w:proofErr w:type="spellEnd"/>
+      <w:proofErr w:type="gramEnd"/>
+      <w:r>
+        <w:t xml:space="preserve"> PDF files. Using this library, you can import pages from multiple PDF documents to one PDF document at a specific page range using C# and VB.NET.</w:t>
+      </w:r>
+    </w:p>
+    <w:p>
+      <w:r>
+        <w:t>Steps to import pages from multiple PDF documents to one PDF document at specific page range programmatically</w:t>
       </w:r>
     </w:p>
     <w:p>
@@ -93,10 +61,10 @@
     <w:p>
       <w:r>
         <w:drawing>
-          <wp:inline distT="0" distB="0" distL="0" distR="0" wp14:anchorId="21E9335F" wp14:editId="779F9C01">
+          <wp:inline distT="0" distB="0" distL="0" distR="0" wp14:anchorId="209F1DE0" wp14:editId="61B8A77F">
             <wp:extent cx="5943600" cy="3398520"/>
             <wp:effectExtent l="0" t="0" r="0" b="0"/>
-            <wp:docPr id="1992542250" name="Picture 6" descr="Create Console application"/>
+            <wp:docPr id="18098368" name="Picture 12" descr="Create Console application"/>
             <wp:cNvGraphicFramePr>
               <a:graphicFrameLocks xmlns:a="http://schemas.openxmlformats.org/drawingml/2006/main" noChangeAspect="1"/>
             </wp:cNvGraphicFramePr>
@@ -104,7 +72,7 @@
               <a:graphicData uri="http://schemas.openxmlformats.org/drawingml/2006/picture">
                 <pic:pic xmlns:pic="http://schemas.openxmlformats.org/drawingml/2006/picture">
                   <pic:nvPicPr>
-                    <pic:cNvPr id="0" name="Picture 16" descr="Create Console application"/>
+                    <pic:cNvPr id="0" name="Picture 37" descr="Create Console application"/>
                     <pic:cNvPicPr>
                       <a:picLocks noChangeAspect="1" noChangeArrowheads="1"/>
                     </pic:cNvPicPr>
@@ -193,10 +161,10 @@
     <w:p>
       <w:r>
         <w:drawing>
-          <wp:inline distT="0" distB="0" distL="0" distR="0" wp14:anchorId="0A647EC9" wp14:editId="59244355">
+          <wp:inline distT="0" distB="0" distL="0" distR="0" wp14:anchorId="1349EC59" wp14:editId="099340D4">
             <wp:extent cx="5943600" cy="1417320"/>
             <wp:effectExtent l="0" t="0" r="0" b="0"/>
-            <wp:docPr id="166182178" name="Picture 5" descr="Install NuGet packages"/>
+            <wp:docPr id="670647577" name="Picture 11" descr="Install NuGet packages"/>
             <wp:cNvGraphicFramePr>
               <a:graphicFrameLocks xmlns:a="http://schemas.openxmlformats.org/drawingml/2006/main" noChangeAspect="1"/>
             </wp:cNvGraphicFramePr>
@@ -204,7 +172,7 @@
               <a:graphicData uri="http://schemas.openxmlformats.org/drawingml/2006/picture">
                 <pic:pic xmlns:pic="http://schemas.openxmlformats.org/drawingml/2006/picture">
                   <pic:nvPicPr>
-                    <pic:cNvPr id="0" name="Picture 17" descr="Install NuGet packages"/>
+                    <pic:cNvPr id="0" name="Picture 38" descr="Install NuGet packages"/>
                     <pic:cNvPicPr>
                       <a:picLocks noChangeAspect="1" noChangeArrowheads="1"/>
                     </pic:cNvPicPr>
@@ -257,6 +225,12 @@
       </w:r>
     </w:p>
     <w:p>
+      <w:pPr>
+        <w:rPr>
+          <w:b/>
+          <w:bCs/>
+        </w:rPr>
+      </w:pPr>
       <w:r>
         <w:rPr>
           <w:b/>
@@ -265,66 +239,101 @@
         <w:t>C#</w:t>
       </w:r>
     </w:p>
-    <w:p>
-      <w:r>
-        <w:rPr>
-          <w:b/>
-          <w:bCs/>
-        </w:rPr>
-        <w:t>using</w:t>
-      </w:r>
-      <w:r>
-        <w:t xml:space="preserve"> </w:t>
-      </w:r>
-      <w:proofErr w:type="spellStart"/>
-      <w:r>
-        <w:t>Syncfusion.Pdf</w:t>
-      </w:r>
-      <w:proofErr w:type="spellEnd"/>
-      <w:r>
-        <w:t>;</w:t>
-      </w:r>
-    </w:p>
-    <w:p>
-      <w:r>
-        <w:rPr>
-          <w:b/>
-          <w:bCs/>
-        </w:rPr>
-        <w:t>using</w:t>
-      </w:r>
-      <w:r>
-        <w:t xml:space="preserve"> </w:t>
-      </w:r>
-      <w:proofErr w:type="spellStart"/>
-      <w:r>
-        <w:t>Syncfusion.Pdf.Graphics</w:t>
-      </w:r>
-      <w:proofErr w:type="spellEnd"/>
-      <w:r>
-        <w:t>;</w:t>
-      </w:r>
-    </w:p>
-    <w:p>
-      <w:r>
-        <w:rPr>
-          <w:b/>
-          <w:bCs/>
-        </w:rPr>
-        <w:t>using</w:t>
-      </w:r>
-      <w:r>
-        <w:t xml:space="preserve"> </w:t>
-      </w:r>
-      <w:proofErr w:type="spellStart"/>
-      <w:r>
-        <w:t>Syncfusion.Pdf.Parsing</w:t>
-      </w:r>
-      <w:proofErr w:type="spellEnd"/>
-      <w:r>
-        <w:t>;</w:t>
-      </w:r>
-    </w:p>
+    <w:tbl>
+      <w:tblPr>
+        <w:tblStyle w:val="TableGrid"/>
+        <w:tblW w:w="0" w:type="auto"/>
+        <w:tblLook w:val="04A0" w:firstRow="1" w:lastRow="0" w:firstColumn="1" w:lastColumn="0" w:noHBand="0" w:noVBand="1"/>
+      </w:tblPr>
+      <w:tblGrid>
+        <w:gridCol w:w="9350"/>
+      </w:tblGrid>
+      <w:tr>
+        <w:tc>
+          <w:tcPr>
+            <w:tcW w:w="9350" w:type="dxa"/>
+          </w:tcPr>
+          <w:p>
+            <w:pPr>
+              <w:spacing w:after="160" w:line="278" w:lineRule="auto"/>
+            </w:pPr>
+            <w:r>
+              <w:rPr>
+                <w:b/>
+                <w:bCs/>
+              </w:rPr>
+              <w:t>using</w:t>
+            </w:r>
+            <w:r>
+              <w:t xml:space="preserve"> </w:t>
+            </w:r>
+            <w:proofErr w:type="spellStart"/>
+            <w:r>
+              <w:t>Syncfusion.</w:t>
+            </w:r>
+            <w:proofErr w:type="gramStart"/>
+            <w:r>
+              <w:t>Pdf</w:t>
+            </w:r>
+            <w:proofErr w:type="spellEnd"/>
+            <w:r>
+              <w:t>;</w:t>
+            </w:r>
+            <w:proofErr w:type="gramEnd"/>
+          </w:p>
+          <w:p>
+            <w:pPr>
+              <w:spacing w:after="160" w:line="278" w:lineRule="auto"/>
+            </w:pPr>
+            <w:r>
+              <w:rPr>
+                <w:b/>
+                <w:bCs/>
+              </w:rPr>
+              <w:t>using</w:t>
+            </w:r>
+            <w:r>
+              <w:t xml:space="preserve"> </w:t>
+            </w:r>
+            <w:proofErr w:type="spellStart"/>
+            <w:proofErr w:type="gramStart"/>
+            <w:r>
+              <w:t>Syncfusion.Pdf.Graphics</w:t>
+            </w:r>
+            <w:proofErr w:type="spellEnd"/>
+            <w:proofErr w:type="gramEnd"/>
+            <w:r>
+              <w:t>;</w:t>
+            </w:r>
+          </w:p>
+          <w:p>
+            <w:pPr>
+              <w:spacing w:after="160" w:line="278" w:lineRule="auto"/>
+            </w:pPr>
+            <w:r>
+              <w:rPr>
+                <w:b/>
+                <w:bCs/>
+              </w:rPr>
+              <w:t>using</w:t>
+            </w:r>
+            <w:r>
+              <w:t xml:space="preserve"> </w:t>
+            </w:r>
+            <w:proofErr w:type="spellStart"/>
+            <w:proofErr w:type="gramStart"/>
+            <w:r>
+              <w:t>Syncfusion.Pdf.Parsing</w:t>
+            </w:r>
+            <w:proofErr w:type="spellEnd"/>
+            <w:proofErr w:type="gramEnd"/>
+            <w:r>
+              <w:t>;</w:t>
+            </w:r>
+          </w:p>
+        </w:tc>
+      </w:tr>
+    </w:tbl>
     <w:p>
       <w:r>
         <w:rPr>
@@ -335,6 +344,12 @@
       </w:r>
     </w:p>
     <w:p>
+      <w:pPr>
+        <w:rPr>
+          <w:b/>
+          <w:bCs/>
+        </w:rPr>
+      </w:pPr>
       <w:r>
         <w:rPr>
           <w:b/>
@@ -343,57 +358,87 @@
         <w:t>VB.NET</w:t>
       </w:r>
     </w:p>
-    <w:p>
-      <w:r>
-        <w:rPr>
-          <w:b/>
-          <w:bCs/>
-        </w:rPr>
-        <w:t>Imports</w:t>
-      </w:r>
-      <w:r>
-        <w:t xml:space="preserve"> </w:t>
-      </w:r>
-      <w:proofErr w:type="spellStart"/>
-      <w:r>
-        <w:t>Syncfusion.Pdf</w:t>
-      </w:r>
-      <w:proofErr w:type="spellEnd"/>
-    </w:p>
-    <w:p>
-      <w:r>
-        <w:rPr>
-          <w:b/>
-          <w:bCs/>
-        </w:rPr>
-        <w:t>Imports</w:t>
-      </w:r>
-      <w:r>
-        <w:t xml:space="preserve"> </w:t>
-      </w:r>
-      <w:proofErr w:type="spellStart"/>
-      <w:r>
-        <w:t>Syncfusion.Pdf.Graphics</w:t>
-      </w:r>
-      <w:proofErr w:type="spellEnd"/>
-    </w:p>
-    <w:p>
-      <w:r>
-        <w:rPr>
-          <w:b/>
-          <w:bCs/>
-        </w:rPr>
-        <w:t>Imports</w:t>
-      </w:r>
-      <w:r>
-        <w:t xml:space="preserve"> </w:t>
-      </w:r>
-      <w:proofErr w:type="spellStart"/>
-      <w:r>
-        <w:t>Syncfusion.Pdf.Parsing</w:t>
-      </w:r>
-      <w:proofErr w:type="spellEnd"/>
-    </w:p>
+    <w:tbl>
+      <w:tblPr>
+        <w:tblStyle w:val="TableGrid"/>
+        <w:tblW w:w="0" w:type="auto"/>
+        <w:tblLook w:val="04A0" w:firstRow="1" w:lastRow="0" w:firstColumn="1" w:lastColumn="0" w:noHBand="0" w:noVBand="1"/>
+      </w:tblPr>
+      <w:tblGrid>
+        <w:gridCol w:w="9350"/>
+      </w:tblGrid>
+      <w:tr>
+        <w:tc>
+          <w:tcPr>
+            <w:tcW w:w="9350" w:type="dxa"/>
+          </w:tcPr>
+          <w:p>
+            <w:pPr>
+              <w:spacing w:after="160" w:line="278" w:lineRule="auto"/>
+            </w:pPr>
+            <w:r>
+              <w:rPr>
+                <w:b/>
+                <w:bCs/>
+              </w:rPr>
+              <w:t>Imports</w:t>
+            </w:r>
+            <w:r>
+              <w:t xml:space="preserve"> </w:t>
+            </w:r>
+            <w:proofErr w:type="spellStart"/>
+            <w:r>
+              <w:t>Syncfusion.Pdf</w:t>
+            </w:r>
+            <w:proofErr w:type="spellEnd"/>
+          </w:p>
+          <w:p>
+            <w:pPr>
+              <w:spacing w:after="160" w:line="278" w:lineRule="auto"/>
+            </w:pPr>
+            <w:r>
+              <w:rPr>
+                <w:b/>
+                <w:bCs/>
+              </w:rPr>
+              <w:t>Imports</w:t>
+            </w:r>
+            <w:r>
+              <w:t xml:space="preserve"> </w:t>
+            </w:r>
+            <w:proofErr w:type="spellStart"/>
+            <w:proofErr w:type="gramStart"/>
+            <w:r>
+              <w:t>Syncfusion.Pdf.Graphics</w:t>
+            </w:r>
+            <w:proofErr w:type="spellEnd"/>
+            <w:proofErr w:type="gramEnd"/>
+          </w:p>
+          <w:p>
+            <w:pPr>
+              <w:spacing w:after="160" w:line="278" w:lineRule="auto"/>
+            </w:pPr>
+            <w:r>
+              <w:rPr>
+                <w:b/>
+                <w:bCs/>
+              </w:rPr>
+              <w:t>Imports</w:t>
+            </w:r>
+            <w:r>
+              <w:t xml:space="preserve"> </w:t>
+            </w:r>
+            <w:proofErr w:type="spellStart"/>
+            <w:proofErr w:type="gramStart"/>
+            <w:r>
+              <w:t>Syncfusion.Pdf.Parsing</w:t>
+            </w:r>
+            <w:proofErr w:type="spellEnd"/>
+            <w:proofErr w:type="gramEnd"/>
+          </w:p>
+        </w:tc>
+      </w:tr>
+    </w:tbl>
     <w:p>
       <w:r>
         <w:rPr>
@@ -416,6 +461,12 @@
       </w:r>
     </w:p>
     <w:p>
+      <w:pPr>
+        <w:rPr>
+          <w:b/>
+          <w:bCs/>
+        </w:rPr>
+      </w:pPr>
       <w:r>
         <w:rPr>
           <w:b/>
@@ -424,189 +475,396 @@
         <w:t>C#</w:t>
       </w:r>
     </w:p>
-    <w:p>
-      <w:r>
-        <w:t>// File paths</w:t>
-      </w:r>
-    </w:p>
-    <w:p>
-      <w:r>
-        <w:t xml:space="preserve">    string inputFile1 = "Brochure.pdf";</w:t>
-      </w:r>
-    </w:p>
-    <w:p>
-      <w:r>
-        <w:t xml:space="preserve">    string inputFile2 = "Barcode.pdf";</w:t>
-      </w:r>
-    </w:p>
-    <w:p>
-      <w:r>
-        <w:t xml:space="preserve">    string </w:t>
-      </w:r>
-      <w:proofErr w:type="spellStart"/>
-      <w:r>
-        <w:t>outputFile</w:t>
-      </w:r>
-      <w:proofErr w:type="spellEnd"/>
-      <w:r>
-        <w:t xml:space="preserve"> = "Sample.pdf";</w:t>
-      </w:r>
-    </w:p>
-    <w:p/>
-    <w:p>
-      <w:r>
-        <w:t xml:space="preserve">    // Load the PDF documents using 'using' statement to ensure proper disposal</w:t>
-      </w:r>
-    </w:p>
-    <w:p>
-      <w:r>
-        <w:t xml:space="preserve">    using (</w:t>
-      </w:r>
-      <w:proofErr w:type="spellStart"/>
-      <w:r>
-        <w:t>PdfLoadedDocument</w:t>
-      </w:r>
-      <w:proofErr w:type="spellEnd"/>
-      <w:r>
-        <w:t xml:space="preserve"> loadedDocument1 = new </w:t>
-      </w:r>
-      <w:proofErr w:type="spellStart"/>
-      <w:r>
-        <w:t>PdfLoadedDocument</w:t>
-      </w:r>
-      <w:proofErr w:type="spellEnd"/>
-      <w:r>
-        <w:t>(inputFile1))</w:t>
-      </w:r>
-    </w:p>
-    <w:p>
-      <w:r>
-        <w:t xml:space="preserve">    using (</w:t>
-      </w:r>
-      <w:proofErr w:type="spellStart"/>
-      <w:r>
-        <w:t>PdfLoadedDocument</w:t>
-      </w:r>
-      <w:proofErr w:type="spellEnd"/>
-      <w:r>
-        <w:t xml:space="preserve"> loadedDocument2 = new </w:t>
-      </w:r>
-      <w:proofErr w:type="spellStart"/>
-      <w:r>
-        <w:t>PdfLoadedDocument</w:t>
-      </w:r>
-      <w:proofErr w:type="spellEnd"/>
-      <w:r>
-        <w:t>(inputFile2))</w:t>
-      </w:r>
-    </w:p>
-    <w:p>
-      <w:r>
-        <w:t xml:space="preserve">    using (</w:t>
-      </w:r>
-      <w:proofErr w:type="spellStart"/>
-      <w:r>
-        <w:t>PdfDocument</w:t>
-      </w:r>
-      <w:proofErr w:type="spellEnd"/>
-      <w:r>
-        <w:t xml:space="preserve"> document = new </w:t>
-      </w:r>
-      <w:proofErr w:type="spellStart"/>
-      <w:r>
-        <w:t>PdfDocument</w:t>
-      </w:r>
-      <w:proofErr w:type="spellEnd"/>
-      <w:r>
-        <w:t>())</w:t>
-      </w:r>
-    </w:p>
-    <w:p>
-      <w:r>
-        <w:t xml:space="preserve">    {</w:t>
-      </w:r>
-    </w:p>
-    <w:p>
-      <w:r>
-        <w:t xml:space="preserve">        // Import pages from the documents</w:t>
-      </w:r>
-    </w:p>
-    <w:p>
-      <w:r>
-        <w:t xml:space="preserve">        </w:t>
-      </w:r>
-      <w:proofErr w:type="spellStart"/>
-      <w:r>
-        <w:t>document.ImportPageRange</w:t>
-      </w:r>
-      <w:proofErr w:type="spellEnd"/>
-      <w:r>
-        <w:t>(loadedDocument1, 0, 1); // Import specific pages from the first document</w:t>
-      </w:r>
-    </w:p>
+    <w:tbl>
+      <w:tblPr>
+        <w:tblStyle w:val="TableGrid"/>
+        <w:tblW w:w="0" w:type="auto"/>
+        <w:tblLook w:val="04A0" w:firstRow="1" w:lastRow="0" w:firstColumn="1" w:lastColumn="0" w:noHBand="0" w:noVBand="1"/>
+      </w:tblPr>
+      <w:tblGrid>
+        <w:gridCol w:w="9350"/>
+      </w:tblGrid>
+      <w:tr>
+        <w:tc>
+          <w:tcPr>
+            <w:tcW w:w="9350" w:type="dxa"/>
+          </w:tcPr>
+          <w:p>
+            <w:pPr>
+              <w:spacing w:after="160" w:line="278" w:lineRule="auto"/>
+            </w:pPr>
+            <w:r>
+              <w:t>//Load twelve pages PDF document</w:t>
+            </w:r>
+          </w:p>
+          <w:p>
+            <w:pPr>
+              <w:spacing w:after="160" w:line="278" w:lineRule="auto"/>
+            </w:pPr>
+            <w:proofErr w:type="spellStart"/>
+            <w:r>
+              <w:t>PdfLoadedDocument</w:t>
+            </w:r>
+            <w:proofErr w:type="spellEnd"/>
+            <w:r>
+              <w:t xml:space="preserve"> loadedDocument1 = </w:t>
+            </w:r>
+            <w:r>
+              <w:rPr>
+                <w:b/>
+                <w:bCs/>
+              </w:rPr>
+              <w:t>new</w:t>
+            </w:r>
+            <w:r>
+              <w:t xml:space="preserve"> </w:t>
+            </w:r>
+            <w:proofErr w:type="spellStart"/>
+            <w:proofErr w:type="gramStart"/>
+            <w:r>
+              <w:t>PdfLoadedDocument</w:t>
+            </w:r>
+            <w:proofErr w:type="spellEnd"/>
+            <w:r>
+              <w:t>("</w:t>
+            </w:r>
+            <w:proofErr w:type="gramEnd"/>
+            <w:r>
+              <w:t>../../Data/Brochure.pdf"</w:t>
+            </w:r>
+            <w:proofErr w:type="gramStart"/>
+            <w:r>
+              <w:t>);</w:t>
+            </w:r>
+            <w:proofErr w:type="gramEnd"/>
+          </w:p>
+          <w:p>
+            <w:pPr>
+              <w:spacing w:after="160" w:line="278" w:lineRule="auto"/>
+            </w:pPr>
+            <w:r>
+              <w:t> </w:t>
+            </w:r>
+          </w:p>
+          <w:p>
+            <w:pPr>
+              <w:spacing w:after="160" w:line="278" w:lineRule="auto"/>
+            </w:pPr>
+            <w:r>
+              <w:t>//Load three pages PDF document</w:t>
+            </w:r>
+          </w:p>
+          <w:p>
+            <w:pPr>
+              <w:spacing w:after="160" w:line="278" w:lineRule="auto"/>
+            </w:pPr>
+            <w:proofErr w:type="spellStart"/>
+            <w:r>
+              <w:t>PdfLoadedDocument</w:t>
+            </w:r>
+            <w:proofErr w:type="spellEnd"/>
+            <w:r>
+              <w:t xml:space="preserve"> loadedDocument2 = </w:t>
+            </w:r>
+            <w:r>
+              <w:rPr>
+                <w:b/>
+                <w:bCs/>
+              </w:rPr>
+              <w:t>new</w:t>
+            </w:r>
+            <w:r>
+              <w:t xml:space="preserve"> </w:t>
+            </w:r>
+            <w:proofErr w:type="spellStart"/>
+            <w:r>
+              <w:t>PdfLoadedDocument</w:t>
+            </w:r>
+            <w:proofErr w:type="spellEnd"/>
+            <w:r>
+              <w:t>("../../Data/Barcode.pdf"</w:t>
+            </w:r>
+            <w:proofErr w:type="gramStart"/>
+            <w:r>
+              <w:t>);</w:t>
+            </w:r>
+            <w:proofErr w:type="gramEnd"/>
+          </w:p>
+          <w:p>
+            <w:pPr>
+              <w:spacing w:after="160" w:line="278" w:lineRule="auto"/>
+            </w:pPr>
+            <w:r>
+              <w:t> </w:t>
+            </w:r>
+          </w:p>
+          <w:p>
+            <w:pPr>
+              <w:spacing w:after="160" w:line="278" w:lineRule="auto"/>
+            </w:pPr>
+            <w:r>
+              <w:t>//Create a new PDF document</w:t>
+            </w:r>
+          </w:p>
+          <w:p>
+            <w:pPr>
+              <w:spacing w:after="160" w:line="278" w:lineRule="auto"/>
+            </w:pPr>
+            <w:proofErr w:type="spellStart"/>
+            <w:r>
+              <w:t>PdfDocument</w:t>
+            </w:r>
+            <w:proofErr w:type="spellEnd"/>
+            <w:r>
+              <w:t xml:space="preserve"> document = </w:t>
+            </w:r>
+            <w:r>
+              <w:rPr>
+                <w:b/>
+                <w:bCs/>
+              </w:rPr>
+              <w:t>new</w:t>
+            </w:r>
+            <w:r>
+              <w:t xml:space="preserve"> </w:t>
+            </w:r>
+            <w:proofErr w:type="spellStart"/>
+            <w:proofErr w:type="gramStart"/>
+            <w:r>
+              <w:t>PdfDocument</w:t>
+            </w:r>
+            <w:proofErr w:type="spellEnd"/>
+            <w:r>
+              <w:t>();</w:t>
+            </w:r>
+            <w:proofErr w:type="gramEnd"/>
+          </w:p>
+          <w:p>
+            <w:pPr>
+              <w:spacing w:after="160" w:line="278" w:lineRule="auto"/>
+            </w:pPr>
+            <w:r>
+              <w:t> </w:t>
+            </w:r>
+          </w:p>
+          <w:p>
+            <w:pPr>
+              <w:spacing w:after="160" w:line="278" w:lineRule="auto"/>
+            </w:pPr>
+            <w:r>
+              <w:t>//Import two pages from the first document</w:t>
+            </w:r>
+          </w:p>
+          <w:p>
+            <w:pPr>
+              <w:spacing w:after="160" w:line="278" w:lineRule="auto"/>
+            </w:pPr>
+            <w:proofErr w:type="spellStart"/>
+            <w:proofErr w:type="gramStart"/>
+            <w:r>
+              <w:lastRenderedPageBreak/>
+              <w:t>document.ImportPageRange</w:t>
+            </w:r>
+            <w:proofErr w:type="spellEnd"/>
+            <w:proofErr w:type="gramEnd"/>
+            <w:r>
+              <w:t>(loadedDocument1, 0, 1</w:t>
+            </w:r>
+            <w:proofErr w:type="gramStart"/>
+            <w:r>
+              <w:t>);</w:t>
+            </w:r>
+            <w:proofErr w:type="gramEnd"/>
+          </w:p>
+          <w:p>
+            <w:pPr>
+              <w:spacing w:after="160" w:line="278" w:lineRule="auto"/>
+            </w:pPr>
+            <w:r>
+              <w:t> </w:t>
+            </w:r>
+          </w:p>
+          <w:p>
+            <w:pPr>
+              <w:spacing w:after="160" w:line="278" w:lineRule="auto"/>
+            </w:pPr>
+            <w:r>
+              <w:t>//Import all pages from the second document. So, this will be the third page of the first document</w:t>
+            </w:r>
+          </w:p>
+          <w:p>
+            <w:pPr>
+              <w:spacing w:after="160" w:line="278" w:lineRule="auto"/>
+            </w:pPr>
+            <w:proofErr w:type="spellStart"/>
+            <w:proofErr w:type="gramStart"/>
+            <w:r>
+              <w:t>document.ImportPageRange</w:t>
+            </w:r>
+            <w:proofErr w:type="spellEnd"/>
+            <w:proofErr w:type="gramEnd"/>
+            <w:r>
+              <w:t xml:space="preserve">(loadedDocument2, 0, </w:t>
+            </w:r>
+            <w:proofErr w:type="gramStart"/>
+            <w:r>
+              <w:t>loadedDocument2.Pages.Count</w:t>
+            </w:r>
+            <w:proofErr w:type="gramEnd"/>
+            <w:r>
+              <w:t xml:space="preserve"> - 1</w:t>
+            </w:r>
+            <w:proofErr w:type="gramStart"/>
+            <w:r>
+              <w:t>);</w:t>
+            </w:r>
+            <w:proofErr w:type="gramEnd"/>
+          </w:p>
+          <w:p>
+            <w:pPr>
+              <w:spacing w:after="160" w:line="278" w:lineRule="auto"/>
+            </w:pPr>
+            <w:r>
+              <w:t> </w:t>
+            </w:r>
+          </w:p>
+          <w:p>
+            <w:pPr>
+              <w:spacing w:after="160" w:line="278" w:lineRule="auto"/>
+            </w:pPr>
+            <w:r>
+              <w:t>//Import the remaining pages from the first document</w:t>
+            </w:r>
+          </w:p>
+          <w:p>
+            <w:pPr>
+              <w:spacing w:after="160" w:line="278" w:lineRule="auto"/>
+            </w:pPr>
+            <w:proofErr w:type="spellStart"/>
+            <w:proofErr w:type="gramStart"/>
+            <w:r>
+              <w:t>document.ImportPageRange</w:t>
+            </w:r>
+            <w:proofErr w:type="spellEnd"/>
+            <w:proofErr w:type="gramEnd"/>
+            <w:r>
+              <w:t xml:space="preserve">(loadedDocument1, 2, </w:t>
+            </w:r>
+            <w:proofErr w:type="gramStart"/>
+            <w:r>
+              <w:t>loadedDocument1.Pages.Count</w:t>
+            </w:r>
+            <w:proofErr w:type="gramEnd"/>
+            <w:r>
+              <w:t xml:space="preserve"> - 1</w:t>
+            </w:r>
+            <w:proofErr w:type="gramStart"/>
+            <w:r>
+              <w:t>);</w:t>
+            </w:r>
+            <w:proofErr w:type="gramEnd"/>
+          </w:p>
+          <w:p>
+            <w:pPr>
+              <w:spacing w:after="160" w:line="278" w:lineRule="auto"/>
+            </w:pPr>
+            <w:r>
+              <w:t> </w:t>
+            </w:r>
+          </w:p>
+          <w:p>
+            <w:pPr>
+              <w:spacing w:after="160" w:line="278" w:lineRule="auto"/>
+            </w:pPr>
+            <w:r>
+              <w:t xml:space="preserve">//Save and </w:t>
+            </w:r>
+            <w:proofErr w:type="gramStart"/>
+            <w:r>
+              <w:t>closes</w:t>
+            </w:r>
+            <w:proofErr w:type="gramEnd"/>
+            <w:r>
+              <w:t xml:space="preserve"> the documents</w:t>
+            </w:r>
+          </w:p>
+          <w:p>
+            <w:pPr>
+              <w:spacing w:after="160" w:line="278" w:lineRule="auto"/>
+            </w:pPr>
+            <w:proofErr w:type="spellStart"/>
+            <w:proofErr w:type="gramStart"/>
+            <w:r>
+              <w:t>document.Save</w:t>
+            </w:r>
+            <w:proofErr w:type="spellEnd"/>
+            <w:proofErr w:type="gramEnd"/>
+            <w:r>
+              <w:t>("Sample.pdf"</w:t>
+            </w:r>
+            <w:proofErr w:type="gramStart"/>
+            <w:r>
+              <w:t>);</w:t>
+            </w:r>
+            <w:proofErr w:type="gramEnd"/>
+          </w:p>
+          <w:p>
+            <w:pPr>
+              <w:spacing w:after="160" w:line="278" w:lineRule="auto"/>
+            </w:pPr>
+            <w:proofErr w:type="spellStart"/>
+            <w:proofErr w:type="gramStart"/>
+            <w:r>
+              <w:t>document.Close</w:t>
+            </w:r>
+            <w:proofErr w:type="spellEnd"/>
+            <w:proofErr w:type="gramEnd"/>
+            <w:r>
+              <w:t>(true</w:t>
+            </w:r>
+            <w:proofErr w:type="gramStart"/>
+            <w:r>
+              <w:t>);</w:t>
+            </w:r>
+            <w:proofErr w:type="gramEnd"/>
+          </w:p>
+          <w:p>
+            <w:pPr>
+              <w:spacing w:after="160" w:line="278" w:lineRule="auto"/>
+            </w:pPr>
+            <w:r>
+              <w:t> </w:t>
+            </w:r>
+          </w:p>
+          <w:p>
+            <w:pPr>
+              <w:spacing w:after="160" w:line="278" w:lineRule="auto"/>
+            </w:pPr>
+            <w:proofErr w:type="spellStart"/>
+            <w:r>
+              <w:t>Process.Start</w:t>
+            </w:r>
+            <w:proofErr w:type="spellEnd"/>
+            <w:r>
+              <w:t>("Sample.pdf");</w:t>
+            </w:r>
+          </w:p>
+        </w:tc>
+      </w:tr>
+    </w:tbl>
     <w:p>
       <w:r>
         <w:lastRenderedPageBreak/>
-        <w:t xml:space="preserve">        </w:t>
-      </w:r>
-      <w:proofErr w:type="spellStart"/>
-      <w:r>
-        <w:t>document.ImportPageRange</w:t>
-      </w:r>
-      <w:proofErr w:type="spellEnd"/>
-      <w:r>
-        <w:t>(loadedDocument2, 0, loadedDocument2.Pages.Count - 1); // Import all pages from the second document</w:t>
-      </w:r>
-    </w:p>
-    <w:p>
-      <w:r>
-        <w:t xml:space="preserve">        </w:t>
-      </w:r>
-      <w:proofErr w:type="spellStart"/>
-      <w:r>
-        <w:t>document.ImportPageRange</w:t>
-      </w:r>
-      <w:proofErr w:type="spellEnd"/>
-      <w:r>
-        <w:t>(loadedDocument1, 2, loadedDocument1.Pages.Count - 1); // Import remaining pages from the first document</w:t>
-      </w:r>
-    </w:p>
-    <w:p/>
-    <w:p>
-      <w:r>
-        <w:t xml:space="preserve">        // Save and close the document</w:t>
-      </w:r>
-    </w:p>
-    <w:p>
-      <w:r>
-        <w:t xml:space="preserve">        </w:t>
-      </w:r>
-      <w:proofErr w:type="spellStart"/>
-      <w:r>
-        <w:t>document.Save</w:t>
-      </w:r>
-      <w:proofErr w:type="spellEnd"/>
-      <w:r>
-        <w:t>(</w:t>
-      </w:r>
-      <w:proofErr w:type="spellStart"/>
-      <w:r>
-        <w:t>outputFile</w:t>
-      </w:r>
-      <w:proofErr w:type="spellEnd"/>
-      <w:r>
-        <w:t>);</w:t>
-      </w:r>
-    </w:p>
-    <w:p>
-      <w:r>
-        <w:t xml:space="preserve">    }</w:t>
-      </w:r>
-      <w:r>
         <w:t> </w:t>
       </w:r>
     </w:p>
     <w:p>
+      <w:pPr>
+        <w:rPr>
+          <w:b/>
+          <w:bCs/>
+        </w:rPr>
+      </w:pPr>
       <w:r>
         <w:rPr>
           <w:b/>
@@ -615,170 +873,395 @@
         <w:t>VB.NET</w:t>
       </w:r>
     </w:p>
-    <w:p>
-      <w:r>
-        <w:t>' File paths</w:t>
-      </w:r>
-    </w:p>
-    <w:p>
-      <w:r>
-        <w:t xml:space="preserve">        Dim inputFile1 As String = "Brochure.pdf"</w:t>
-      </w:r>
-    </w:p>
-    <w:p>
-      <w:r>
-        <w:t xml:space="preserve">        Dim inputFile2 As String = "Barcode.pdf"</w:t>
-      </w:r>
-    </w:p>
-    <w:p>
-      <w:r>
-        <w:t xml:space="preserve">        Dim </w:t>
-      </w:r>
-      <w:proofErr w:type="spellStart"/>
-      <w:r>
-        <w:t>outputFile</w:t>
-      </w:r>
-      <w:proofErr w:type="spellEnd"/>
-      <w:r>
-        <w:t xml:space="preserve"> As String = "Sample.pdf"</w:t>
-      </w:r>
-    </w:p>
-    <w:p/>
-    <w:p>
-      <w:r>
-        <w:t xml:space="preserve">        ' Load the PDF documents ensuring proper disposal</w:t>
-      </w:r>
-    </w:p>
-    <w:p>
-      <w:r>
-        <w:t xml:space="preserve">        Using loadedDocument1 As New </w:t>
-      </w:r>
-      <w:proofErr w:type="spellStart"/>
-      <w:r>
-        <w:t>PdfLoadedDocument</w:t>
-      </w:r>
-      <w:proofErr w:type="spellEnd"/>
-      <w:r>
-        <w:t>(inputFile1),</w:t>
-      </w:r>
-    </w:p>
-    <w:p>
-      <w:r>
-        <w:t xml:space="preserve">              loadedDocument2 As New </w:t>
-      </w:r>
-      <w:proofErr w:type="spellStart"/>
-      <w:r>
-        <w:t>PdfLoadedDocument</w:t>
-      </w:r>
-      <w:proofErr w:type="spellEnd"/>
-      <w:r>
-        <w:t>(inputFile2),</w:t>
-      </w:r>
-    </w:p>
-    <w:p>
-      <w:r>
-        <w:t xml:space="preserve">              document As New </w:t>
-      </w:r>
-      <w:proofErr w:type="spellStart"/>
-      <w:r>
-        <w:t>PdfDocument</w:t>
-      </w:r>
-      <w:proofErr w:type="spellEnd"/>
-      <w:r>
-        <w:t>()</w:t>
-      </w:r>
-    </w:p>
-    <w:p/>
-    <w:p>
-      <w:r>
-        <w:t xml:space="preserve">            ' Import pages from the documents</w:t>
-      </w:r>
-    </w:p>
-    <w:p>
-      <w:r>
-        <w:t xml:space="preserve">            </w:t>
-      </w:r>
-      <w:proofErr w:type="spellStart"/>
-      <w:r>
-        <w:t>document.ImportPageRange</w:t>
-      </w:r>
-      <w:proofErr w:type="spellEnd"/>
-      <w:r>
-        <w:t>(loadedDocument1, 0, 1) ' Import specific pages from the first document</w:t>
-      </w:r>
-    </w:p>
-    <w:p>
-      <w:r>
-        <w:t xml:space="preserve">            </w:t>
-      </w:r>
-      <w:proofErr w:type="spellStart"/>
-      <w:r>
-        <w:t>document.ImportPageRange</w:t>
-      </w:r>
-      <w:proofErr w:type="spellEnd"/>
-      <w:r>
-        <w:t>(loadedDocument2, 0, loadedDocument2.Pages.Count - 1) ' Import all pages from the second document</w:t>
-      </w:r>
-    </w:p>
-    <w:p>
-      <w:r>
-        <w:t xml:space="preserve">            </w:t>
-      </w:r>
-      <w:proofErr w:type="spellStart"/>
-      <w:r>
-        <w:t>document.ImportPageRange</w:t>
-      </w:r>
-      <w:proofErr w:type="spellEnd"/>
-      <w:r>
-        <w:t>(loadedDocument1, 2, loadedDocument1.Pages.Count - 1) ' Import remaining pages from the first document</w:t>
-      </w:r>
-    </w:p>
-    <w:p/>
+    <w:tbl>
+      <w:tblPr>
+        <w:tblStyle w:val="TableGrid"/>
+        <w:tblW w:w="0" w:type="auto"/>
+        <w:tblLook w:val="04A0" w:firstRow="1" w:lastRow="0" w:firstColumn="1" w:lastColumn="0" w:noHBand="0" w:noVBand="1"/>
+      </w:tblPr>
+      <w:tblGrid>
+        <w:gridCol w:w="9350"/>
+      </w:tblGrid>
+      <w:tr>
+        <w:tc>
+          <w:tcPr>
+            <w:tcW w:w="9350" w:type="dxa"/>
+          </w:tcPr>
+          <w:p>
+            <w:pPr>
+              <w:spacing w:after="160" w:line="278" w:lineRule="auto"/>
+            </w:pPr>
+            <w:r>
+              <w:t>'Load twelve pages PDF document</w:t>
+            </w:r>
+          </w:p>
+          <w:p>
+            <w:pPr>
+              <w:spacing w:after="160" w:line="278" w:lineRule="auto"/>
+            </w:pPr>
+            <w:r>
+              <w:rPr>
+                <w:b/>
+                <w:bCs/>
+              </w:rPr>
+              <w:t>Dim</w:t>
+            </w:r>
+            <w:r>
+              <w:t xml:space="preserve"> loadedDocument1 </w:t>
+            </w:r>
+            <w:r>
+              <w:rPr>
+                <w:b/>
+                <w:bCs/>
+              </w:rPr>
+              <w:t>As</w:t>
+            </w:r>
+            <w:r>
+              <w:t xml:space="preserve"> </w:t>
+            </w:r>
+            <w:proofErr w:type="spellStart"/>
+            <w:r>
+              <w:t>PdfLoadedDocument</w:t>
+            </w:r>
+            <w:proofErr w:type="spellEnd"/>
+            <w:r>
+              <w:t xml:space="preserve"> = New </w:t>
+            </w:r>
+            <w:proofErr w:type="spellStart"/>
+            <w:r>
+              <w:t>PdfLoadedDocument</w:t>
+            </w:r>
+            <w:proofErr w:type="spellEnd"/>
+            <w:r>
+              <w:t>("../../Data/Brochure.pdf")</w:t>
+            </w:r>
+          </w:p>
+          <w:p>
+            <w:pPr>
+              <w:spacing w:after="160" w:line="278" w:lineRule="auto"/>
+            </w:pPr>
+            <w:r>
+              <w:t> </w:t>
+            </w:r>
+          </w:p>
+          <w:p>
+            <w:pPr>
+              <w:spacing w:after="160" w:line="278" w:lineRule="auto"/>
+            </w:pPr>
+            <w:r>
+              <w:t>'Load three pages PDF document</w:t>
+            </w:r>
+          </w:p>
+          <w:p>
+            <w:pPr>
+              <w:spacing w:after="160" w:line="278" w:lineRule="auto"/>
+            </w:pPr>
+            <w:r>
+              <w:rPr>
+                <w:b/>
+                <w:bCs/>
+              </w:rPr>
+              <w:t>Dim</w:t>
+            </w:r>
+            <w:r>
+              <w:t xml:space="preserve"> loadedDocument2 </w:t>
+            </w:r>
+            <w:r>
+              <w:rPr>
+                <w:b/>
+                <w:bCs/>
+              </w:rPr>
+              <w:t>As</w:t>
+            </w:r>
+            <w:r>
+              <w:t xml:space="preserve"> </w:t>
+            </w:r>
+            <w:proofErr w:type="spellStart"/>
+            <w:r>
+              <w:t>PdfLoadedDocument</w:t>
+            </w:r>
+            <w:proofErr w:type="spellEnd"/>
+            <w:r>
+              <w:t xml:space="preserve"> = New </w:t>
+            </w:r>
+            <w:proofErr w:type="spellStart"/>
+            <w:r>
+              <w:t>PdfLoadedDocument</w:t>
+            </w:r>
+            <w:proofErr w:type="spellEnd"/>
+            <w:r>
+              <w:t>("../../Data/Barcode.pdf")</w:t>
+            </w:r>
+          </w:p>
+          <w:p>
+            <w:pPr>
+              <w:spacing w:after="160" w:line="278" w:lineRule="auto"/>
+            </w:pPr>
+            <w:r>
+              <w:t> </w:t>
+            </w:r>
+          </w:p>
+          <w:p>
+            <w:pPr>
+              <w:spacing w:after="160" w:line="278" w:lineRule="auto"/>
+            </w:pPr>
+            <w:r>
+              <w:t>'Create a new PDF document</w:t>
+            </w:r>
+          </w:p>
+          <w:p>
+            <w:pPr>
+              <w:spacing w:after="160" w:line="278" w:lineRule="auto"/>
+            </w:pPr>
+            <w:r>
+              <w:rPr>
+                <w:b/>
+                <w:bCs/>
+              </w:rPr>
+              <w:t>Dim</w:t>
+            </w:r>
+            <w:r>
+              <w:t xml:space="preserve"> document </w:t>
+            </w:r>
+            <w:r>
+              <w:rPr>
+                <w:b/>
+                <w:bCs/>
+              </w:rPr>
+              <w:t>As</w:t>
+            </w:r>
+            <w:r>
+              <w:t xml:space="preserve"> </w:t>
+            </w:r>
+            <w:proofErr w:type="spellStart"/>
+            <w:r>
+              <w:t>PdfDocument</w:t>
+            </w:r>
+            <w:proofErr w:type="spellEnd"/>
+            <w:r>
+              <w:t xml:space="preserve"> = New </w:t>
+            </w:r>
+            <w:proofErr w:type="spellStart"/>
+            <w:proofErr w:type="gramStart"/>
+            <w:r>
+              <w:t>PdfDocument</w:t>
+            </w:r>
+            <w:proofErr w:type="spellEnd"/>
+            <w:r>
+              <w:t>(</w:t>
+            </w:r>
+            <w:proofErr w:type="gramEnd"/>
+            <w:r>
+              <w:t>)</w:t>
+            </w:r>
+          </w:p>
+          <w:p>
+            <w:pPr>
+              <w:spacing w:after="160" w:line="278" w:lineRule="auto"/>
+            </w:pPr>
+            <w:r>
+              <w:lastRenderedPageBreak/>
+              <w:t> </w:t>
+            </w:r>
+          </w:p>
+          <w:p>
+            <w:pPr>
+              <w:spacing w:after="160" w:line="278" w:lineRule="auto"/>
+            </w:pPr>
+            <w:r>
+              <w:t>'Import two pages from the first document</w:t>
+            </w:r>
+          </w:p>
+          <w:p>
+            <w:pPr>
+              <w:spacing w:after="160" w:line="278" w:lineRule="auto"/>
+            </w:pPr>
+            <w:proofErr w:type="spellStart"/>
+            <w:proofErr w:type="gramStart"/>
+            <w:r>
+              <w:t>document.ImportPageRange</w:t>
+            </w:r>
+            <w:proofErr w:type="spellEnd"/>
+            <w:proofErr w:type="gramEnd"/>
+            <w:r>
+              <w:t>(loadedDocument1, 0, 1)</w:t>
+            </w:r>
+          </w:p>
+          <w:p>
+            <w:pPr>
+              <w:spacing w:after="160" w:line="278" w:lineRule="auto"/>
+            </w:pPr>
+            <w:r>
+              <w:t> </w:t>
+            </w:r>
+          </w:p>
+          <w:p>
+            <w:pPr>
+              <w:spacing w:after="160" w:line="278" w:lineRule="auto"/>
+            </w:pPr>
+            <w:r>
+              <w:t>'Import all pages from the second document. So, this will be the third page of the first document</w:t>
+            </w:r>
+          </w:p>
+          <w:p>
+            <w:pPr>
+              <w:spacing w:after="160" w:line="278" w:lineRule="auto"/>
+            </w:pPr>
+            <w:proofErr w:type="spellStart"/>
+            <w:proofErr w:type="gramStart"/>
+            <w:r>
+              <w:t>document.ImportPageRange</w:t>
+            </w:r>
+            <w:proofErr w:type="spellEnd"/>
+            <w:proofErr w:type="gramEnd"/>
+            <w:r>
+              <w:t xml:space="preserve">(loadedDocument2, 0, </w:t>
+            </w:r>
+            <w:proofErr w:type="gramStart"/>
+            <w:r>
+              <w:t>loadedDocument2.Pages.Count</w:t>
+            </w:r>
+            <w:proofErr w:type="gramEnd"/>
+            <w:r>
+              <w:t xml:space="preserve"> - 1)</w:t>
+            </w:r>
+          </w:p>
+          <w:p>
+            <w:pPr>
+              <w:spacing w:after="160" w:line="278" w:lineRule="auto"/>
+            </w:pPr>
+            <w:r>
+              <w:t> </w:t>
+            </w:r>
+          </w:p>
+          <w:p>
+            <w:pPr>
+              <w:spacing w:after="160" w:line="278" w:lineRule="auto"/>
+            </w:pPr>
+            <w:r>
+              <w:t>'Import remaining pages from the first document</w:t>
+            </w:r>
+          </w:p>
+          <w:p>
+            <w:pPr>
+              <w:spacing w:after="160" w:line="278" w:lineRule="auto"/>
+            </w:pPr>
+            <w:proofErr w:type="spellStart"/>
+            <w:proofErr w:type="gramStart"/>
+            <w:r>
+              <w:t>document.ImportPageRange</w:t>
+            </w:r>
+            <w:proofErr w:type="spellEnd"/>
+            <w:proofErr w:type="gramEnd"/>
+            <w:r>
+              <w:t xml:space="preserve">(loadedDocument1, 2, </w:t>
+            </w:r>
+            <w:proofErr w:type="gramStart"/>
+            <w:r>
+              <w:t>loadedDocument1.Pages.Count</w:t>
+            </w:r>
+            <w:proofErr w:type="gramEnd"/>
+            <w:r>
+              <w:t xml:space="preserve"> - 1)</w:t>
+            </w:r>
+          </w:p>
+          <w:p>
+            <w:pPr>
+              <w:spacing w:after="160" w:line="278" w:lineRule="auto"/>
+            </w:pPr>
+            <w:r>
+              <w:t> </w:t>
+            </w:r>
+          </w:p>
+          <w:p>
+            <w:pPr>
+              <w:spacing w:after="160" w:line="278" w:lineRule="auto"/>
+            </w:pPr>
+            <w:r>
+              <w:t xml:space="preserve">'Save and </w:t>
+            </w:r>
+            <w:proofErr w:type="gramStart"/>
+            <w:r>
+              <w:t>closes</w:t>
+            </w:r>
+            <w:proofErr w:type="gramEnd"/>
+            <w:r>
+              <w:t xml:space="preserve"> the documents</w:t>
+            </w:r>
+          </w:p>
+          <w:p>
+            <w:pPr>
+              <w:spacing w:after="160" w:line="278" w:lineRule="auto"/>
+            </w:pPr>
+            <w:proofErr w:type="spellStart"/>
+            <w:proofErr w:type="gramStart"/>
+            <w:r>
+              <w:t>document.Save</w:t>
+            </w:r>
+            <w:proofErr w:type="spellEnd"/>
+            <w:proofErr w:type="gramEnd"/>
+            <w:r>
+              <w:t>("Sample.pdf")</w:t>
+            </w:r>
+          </w:p>
+          <w:p>
+            <w:pPr>
+              <w:spacing w:after="160" w:line="278" w:lineRule="auto"/>
+            </w:pPr>
+            <w:proofErr w:type="spellStart"/>
+            <w:proofErr w:type="gramStart"/>
+            <w:r>
+              <w:t>document.Close</w:t>
+            </w:r>
+            <w:proofErr w:type="spellEnd"/>
+            <w:proofErr w:type="gramEnd"/>
+            <w:r>
+              <w:t>(True)</w:t>
+            </w:r>
+          </w:p>
+          <w:p>
+            <w:pPr>
+              <w:spacing w:after="160" w:line="278" w:lineRule="auto"/>
+            </w:pPr>
+            <w:r>
+              <w:t> </w:t>
+            </w:r>
+          </w:p>
+          <w:p>
+            <w:pPr>
+              <w:spacing w:after="160" w:line="278" w:lineRule="auto"/>
+            </w:pPr>
+            <w:proofErr w:type="spellStart"/>
+            <w:r>
+              <w:t>Process.Start</w:t>
+            </w:r>
+            <w:proofErr w:type="spellEnd"/>
+            <w:r>
+              <w:t>("Sample.pdf")</w:t>
+            </w:r>
+          </w:p>
+        </w:tc>
+      </w:tr>
+    </w:tbl>
     <w:p>
       <w:r>
         <w:lastRenderedPageBreak/>
-        <w:t xml:space="preserve">            ' Save and close the document</w:t>
-      </w:r>
-    </w:p>
-    <w:p>
-      <w:r>
-        <w:t xml:space="preserve">            </w:t>
-      </w:r>
-      <w:proofErr w:type="spellStart"/>
-      <w:r>
-        <w:t>document.Save</w:t>
-      </w:r>
-      <w:proofErr w:type="spellEnd"/>
-      <w:r>
-        <w:t>(</w:t>
-      </w:r>
-      <w:proofErr w:type="spellStart"/>
-      <w:r>
-        <w:t>outputFile</w:t>
-      </w:r>
-      <w:proofErr w:type="spellEnd"/>
-      <w:r>
-        <w:t>)</w:t>
-      </w:r>
-    </w:p>
-    <w:p>
-      <w:r>
-        <w:t xml:space="preserve">        End Using</w:t>
-      </w:r>
-      <w:r>
         <w:t> </w:t>
       </w:r>
     </w:p>
     <w:p>
       <w:r>
-        <w:t>By executing this program, you will efficiently import and combine PDF pages.</w:t>
-      </w:r>
-      <w:r>
+        <w:t>By executing the program, you will get the PDF document as follows.</w:t>
+      </w:r>
+    </w:p>
+    <w:p>
+      <w:r>
+        <w:lastRenderedPageBreak/>
         <w:drawing>
-          <wp:inline distT="0" distB="0" distL="0" distR="0" wp14:anchorId="4C6097A2" wp14:editId="5BCC3C68">
+          <wp:inline distT="0" distB="0" distL="0" distR="0" wp14:anchorId="15FCE13C" wp14:editId="63C059BF">
             <wp:extent cx="4579620" cy="4960620"/>
             <wp:effectExtent l="0" t="0" r="0" b="0"/>
-            <wp:docPr id="1718575804" name="Picture 4" descr="Output screenshot."/>
+            <wp:docPr id="1543633335" name="Picture 10" descr="Output screenshot."/>
             <wp:cNvGraphicFramePr>
               <a:graphicFrameLocks xmlns:a="http://schemas.openxmlformats.org/drawingml/2006/main" noChangeAspect="1"/>
             </wp:cNvGraphicFramePr>
@@ -786,7 +1269,7 @@
               <a:graphicData uri="http://schemas.openxmlformats.org/drawingml/2006/picture">
                 <pic:pic xmlns:pic="http://schemas.openxmlformats.org/drawingml/2006/picture">
                   <pic:nvPicPr>
-                    <pic:cNvPr id="0" name="Picture 18" descr="Output screenshot."/>
+                    <pic:cNvPr id="0" name="Picture 39" descr="Output screenshot."/>
                     <pic:cNvPicPr>
                       <a:picLocks noChangeAspect="1" noChangeArrowheads="1"/>
                     </pic:cNvPicPr>
@@ -885,26 +1368,53 @@
     </w:p>
     <w:p>
       <w:r>
-        <w:lastRenderedPageBreak/>
-        <w:t>Starting with v16.2.0.x, include a valid Syncfusion</w:t>
-      </w:r>
-      <w:r>
-        <w:t>®</w:t>
-      </w:r>
-      <w:r>
-        <w:t xml:space="preserve"> license key in your projects. Refer to </w:t>
-      </w:r>
-      <w:hyperlink r:id="rId12" w:history="1">
+        <w:t>Starting with v16.2.0.x, if you reference Syncfusion® assemblies from the trial setup or NuGet feed, include a license key in your projects. Refer to the </w:t>
+      </w:r>
+      <w:hyperlink r:id="rId12" w:tgtFrame="_blank" w:history="1">
         <w:r>
           <w:rPr>
             <w:rStyle w:val="Hyperlink"/>
+            <w:b/>
+            <w:bCs/>
           </w:rPr>
-          <w:t>this link</w:t>
+          <w:t>link </w:t>
         </w:r>
       </w:hyperlink>
       <w:r>
-        <w:t xml:space="preserve"> for more details.</w:t>
-      </w:r>
+        <w:t>to learn about generating and registering the Syncfusion® license key in your application to use the components without trail message.</w:t>
+      </w:r>
+    </w:p>
+    <w:p>
+      <w:r>
+        <w:t>See Also:</w:t>
+      </w:r>
+    </w:p>
+    <w:p>
+      <w:hyperlink r:id="rId13" w:tgtFrame="_blank" w:history="1">
+        <w:r>
+          <w:rPr>
+            <w:rStyle w:val="Hyperlink"/>
+            <w:b/>
+            <w:bCs/>
+          </w:rPr>
+          <w:t>https://help.syncfusion.com/file-formats/pdf/working-with-pages</w:t>
+        </w:r>
+      </w:hyperlink>
+    </w:p>
+    <w:p>
+      <w:hyperlink r:id="rId14" w:tgtFrame="_blank" w:history="1">
+        <w:r>
+          <w:rPr>
+            <w:rStyle w:val="Hyperlink"/>
+            <w:b/>
+            <w:bCs/>
+          </w:rPr>
+          <w:t>https://support.syncfusion.com/kb/article/5521/how-to-insert-pages-from-an-existing-pdf-into-the-pdfloadeddocument</w:t>
+        </w:r>
+      </w:hyperlink>
+    </w:p>
+    <w:p/>
+    <w:p>
       <w:r>
         <w:t> </w:t>
       </w:r>
@@ -920,14 +1430,14 @@
     </w:p>
     <w:p>
       <w:r>
-        <w:t xml:space="preserve">We hope this guide helps you understand how to import and combine multiple PDF pages into a single document using C# and VB.NET. </w:t>
+        <w:t>I hope you enjoyed learning about how to import multiple Pdf Pages to one in C# and VB.NET in .NET PDF.</w:t>
       </w:r>
     </w:p>
     <w:p>
       <w:r>
         <w:t>You can refer to our  </w:t>
       </w:r>
-      <w:hyperlink r:id="rId13" w:tgtFrame="_blank" w:history="1">
+      <w:hyperlink r:id="rId15" w:tgtFrame="_blank" w:history="1">
         <w:r>
           <w:rPr>
             <w:rStyle w:val="Hyperlink"/>
@@ -940,7 +1450,7 @@
       <w:r>
         <w:t> page to know about its other groundbreaking feature representations. You can also explore our </w:t>
       </w:r>
-      <w:hyperlink r:id="rId14" w:tgtFrame="_blank" w:history="1">
+      <w:hyperlink r:id="rId16" w:tgtFrame="_blank" w:history="1">
         <w:r>
           <w:rPr>
             <w:rStyle w:val="Hyperlink"/>
@@ -958,7 +1468,7 @@
       <w:r>
         <w:t>For current customers, you can check out our components from the </w:t>
       </w:r>
-      <w:hyperlink r:id="rId15" w:tgtFrame="_blank" w:history="1">
+      <w:hyperlink r:id="rId17" w:tgtFrame="_blank" w:history="1">
         <w:r>
           <w:rPr>
             <w:rStyle w:val="Hyperlink"/>
@@ -971,7 +1481,7 @@
       <w:r>
         <w:t> page. If you are new to Syncfusion, you can try </w:t>
       </w:r>
-      <w:hyperlink r:id="rId16" w:tgtFrame="_blank" w:history="1">
+      <w:hyperlink r:id="rId18" w:tgtFrame="_blank" w:history="1">
         <w:r>
           <w:rPr>
             <w:rStyle w:val="Hyperlink"/>
@@ -984,7 +1494,7 @@
       <w:r>
         <w:t> our 30-day </w:t>
       </w:r>
-      <w:hyperlink r:id="rId17" w:tgtFrame="_blank" w:history="1">
+      <w:hyperlink r:id="rId19" w:tgtFrame="_blank" w:history="1">
         <w:r>
           <w:rPr>
             <w:rStyle w:val="Hyperlink"/>
@@ -1002,7 +1512,7 @@
       <w:r>
         <w:t>If you have any queries or require clarifications, please let us know in the comments section below. You can also contact us through our, </w:t>
       </w:r>
-      <w:hyperlink r:id="rId18" w:tgtFrame="_blank" w:history="1">
+      <w:hyperlink r:id="rId20" w:tgtFrame="_blank" w:history="1">
         <w:r>
           <w:rPr>
             <w:rStyle w:val="Hyperlink"/>
@@ -1022,7 +1532,7 @@
         </w:rPr>
         <w:t> </w:t>
       </w:r>
-      <w:hyperlink r:id="rId19" w:tgtFrame="_blank" w:tooltip="https://www.syncfusion.com/feedback/aspnet-core?control=pdf" w:history="1">
+      <w:hyperlink r:id="rId21" w:tgtFrame="_blank" w:tooltip="https://www.syncfusion.com/feedback/aspnet-core?control=pdf" w:history="1">
         <w:r>
           <w:rPr>
             <w:rStyle w:val="Hyperlink"/>
@@ -1998,6 +2508,25 @@
       <w:u w:val="single"/>
     </w:rPr>
   </w:style>
+  <w:style w:type="table" w:styleId="TableGrid">
+    <w:name w:val="Table Grid"/>
+    <w:basedOn w:val="TableNormal"/>
+    <w:uiPriority w:val="39"/>
+    <w:rsid w:val="00140535"/>
+    <w:pPr>
+      <w:spacing w:after="0" w:line="240" w:lineRule="auto"/>
+    </w:pPr>
+    <w:tblPr>
+      <w:tblBorders>
+        <w:top w:val="single" w:sz="4" w:space="0" w:color="auto"/>
+        <w:left w:val="single" w:sz="4" w:space="0" w:color="auto"/>
+        <w:bottom w:val="single" w:sz="4" w:space="0" w:color="auto"/>
+        <w:right w:val="single" w:sz="4" w:space="0" w:color="auto"/>
+        <w:insideH w:val="single" w:sz="4" w:space="0" w:color="auto"/>
+        <w:insideV w:val="single" w:sz="4" w:space="0" w:color="auto"/>
+      </w:tblBorders>
+    </w:tblPr>
+  </w:style>
 </w:styles>
 </file>
 

</xml_diff>